<commit_message>
C# DB - Subqueries & Joins - Exercises
</commit_message>
<xml_diff>
--- a/04. CSharp-Database/01. MS SQL/05. Subqueries and Joins/Subqueries-and-Joins-Exercises.docx
+++ b/04. CSharp-Database/01. MS SQL/05. Subqueries and Joins/Subqueries-and-Joins-Exercises.docx
@@ -4,7 +4,7 @@
   <w:body>
     <w:p>
       <w:pPr>
-        <w:pStyle w:val="Heading1"/>
+        <w:pStyle w:val="1"/>
         <w:jc w:val="center"/>
         <w:rPr>
           <w:sz w:val="52"/>
@@ -65,14 +65,14 @@
       <w:hyperlink r:id="rId8" w:history="1">
         <w:r>
           <w:rPr>
-            <w:rStyle w:val="Hyperlink"/>
+            <w:rStyle w:val="a9"/>
             <w:noProof/>
           </w:rPr>
           <w:t>"Databases Basics - MSSQL</w:t>
         </w:r>
         <w:r>
           <w:rPr>
-            <w:rStyle w:val="Hyperlink"/>
+            <w:rStyle w:val="a9"/>
           </w:rPr>
           <w:t>" course @ Software University.</w:t>
         </w:r>
@@ -123,7 +123,7 @@
     </w:p>
     <w:p>
       <w:pPr>
-        <w:pStyle w:val="Heading2"/>
+        <w:pStyle w:val="2"/>
         <w:numPr>
           <w:ilvl w:val="0"/>
           <w:numId w:val="41"/>
@@ -154,7 +154,7 @@
     </w:p>
     <w:p>
       <w:pPr>
-        <w:pStyle w:val="ListParagraph"/>
+        <w:pStyle w:val="ac"/>
         <w:numPr>
           <w:ilvl w:val="0"/>
           <w:numId w:val="40"/>
@@ -176,7 +176,7 @@
     </w:p>
     <w:p>
       <w:pPr>
-        <w:pStyle w:val="ListParagraph"/>
+        <w:pStyle w:val="ac"/>
         <w:numPr>
           <w:ilvl w:val="0"/>
           <w:numId w:val="40"/>
@@ -198,7 +198,7 @@
     </w:p>
     <w:p>
       <w:pPr>
-        <w:pStyle w:val="ListParagraph"/>
+        <w:pStyle w:val="ac"/>
         <w:numPr>
           <w:ilvl w:val="0"/>
           <w:numId w:val="40"/>
@@ -220,7 +220,7 @@
     </w:p>
     <w:p>
       <w:pPr>
-        <w:pStyle w:val="ListParagraph"/>
+        <w:pStyle w:val="ac"/>
         <w:numPr>
           <w:ilvl w:val="0"/>
           <w:numId w:val="40"/>
@@ -308,7 +308,7 @@
     </w:p>
     <w:p>
       <w:pPr>
-        <w:pStyle w:val="Heading3"/>
+        <w:pStyle w:val="3"/>
         <w:rPr>
           <w:lang w:val="bg-BG"/>
         </w:rPr>
@@ -319,7 +319,7 @@
     </w:p>
     <w:tbl>
       <w:tblPr>
-        <w:tblStyle w:val="TableGrid"/>
+        <w:tblStyle w:val="af"/>
         <w:tblW w:w="0" w:type="auto"/>
         <w:tblInd w:w="29" w:type="dxa"/>
         <w:tblLayout w:type="fixed"/>
@@ -673,7 +673,7 @@
     </w:tbl>
     <w:p>
       <w:pPr>
-        <w:pStyle w:val="Heading2"/>
+        <w:pStyle w:val="2"/>
         <w:numPr>
           <w:ilvl w:val="0"/>
           <w:numId w:val="41"/>
@@ -702,7 +702,7 @@
     </w:p>
     <w:p>
       <w:pPr>
-        <w:pStyle w:val="ListParagraph"/>
+        <w:pStyle w:val="ac"/>
         <w:numPr>
           <w:ilvl w:val="0"/>
           <w:numId w:val="40"/>
@@ -724,7 +724,7 @@
     </w:p>
     <w:p>
       <w:pPr>
-        <w:pStyle w:val="ListParagraph"/>
+        <w:pStyle w:val="ac"/>
         <w:numPr>
           <w:ilvl w:val="0"/>
           <w:numId w:val="40"/>
@@ -746,7 +746,7 @@
     </w:p>
     <w:p>
       <w:pPr>
-        <w:pStyle w:val="ListParagraph"/>
+        <w:pStyle w:val="ac"/>
         <w:numPr>
           <w:ilvl w:val="0"/>
           <w:numId w:val="40"/>
@@ -768,7 +768,7 @@
     </w:p>
     <w:p>
       <w:pPr>
-        <w:pStyle w:val="ListParagraph"/>
+        <w:pStyle w:val="ac"/>
         <w:numPr>
           <w:ilvl w:val="0"/>
           <w:numId w:val="40"/>
@@ -863,7 +863,7 @@
     </w:p>
     <w:p>
       <w:pPr>
-        <w:pStyle w:val="Heading3"/>
+        <w:pStyle w:val="3"/>
         <w:rPr>
           <w:lang w:val="bg-BG"/>
         </w:rPr>
@@ -874,7 +874,7 @@
     </w:p>
     <w:tbl>
       <w:tblPr>
-        <w:tblStyle w:val="TableGrid"/>
+        <w:tblStyle w:val="af"/>
         <w:tblW w:w="0" w:type="auto"/>
         <w:tblInd w:w="29" w:type="dxa"/>
         <w:tblLayout w:type="fixed"/>
@@ -1241,7 +1241,7 @@
     </w:tbl>
     <w:p>
       <w:pPr>
-        <w:pStyle w:val="Heading2"/>
+        <w:pStyle w:val="2"/>
         <w:numPr>
           <w:ilvl w:val="0"/>
           <w:numId w:val="41"/>
@@ -1273,7 +1273,7 @@
     </w:p>
     <w:p>
       <w:pPr>
-        <w:pStyle w:val="ListParagraph"/>
+        <w:pStyle w:val="ac"/>
         <w:numPr>
           <w:ilvl w:val="0"/>
           <w:numId w:val="40"/>
@@ -1295,7 +1295,7 @@
     </w:p>
     <w:p>
       <w:pPr>
-        <w:pStyle w:val="ListParagraph"/>
+        <w:pStyle w:val="ac"/>
         <w:numPr>
           <w:ilvl w:val="0"/>
           <w:numId w:val="40"/>
@@ -1317,7 +1317,7 @@
     </w:p>
     <w:p>
       <w:pPr>
-        <w:pStyle w:val="ListParagraph"/>
+        <w:pStyle w:val="ac"/>
         <w:numPr>
           <w:ilvl w:val="0"/>
           <w:numId w:val="40"/>
@@ -1339,7 +1339,7 @@
     </w:p>
     <w:p>
       <w:pPr>
-        <w:pStyle w:val="ListParagraph"/>
+        <w:pStyle w:val="ac"/>
         <w:numPr>
           <w:ilvl w:val="0"/>
           <w:numId w:val="40"/>
@@ -1440,7 +1440,7 @@
     </w:p>
     <w:p>
       <w:pPr>
-        <w:pStyle w:val="Heading3"/>
+        <w:pStyle w:val="3"/>
         <w:rPr>
           <w:lang w:val="bg-BG"/>
         </w:rPr>
@@ -1452,7 +1452,7 @@
     </w:p>
     <w:tbl>
       <w:tblPr>
-        <w:tblStyle w:val="TableGrid"/>
+        <w:tblStyle w:val="af"/>
         <w:tblW w:w="0" w:type="auto"/>
         <w:tblInd w:w="29" w:type="dxa"/>
         <w:tblLayout w:type="fixed"/>
@@ -1800,7 +1800,7 @@
     </w:tbl>
     <w:p>
       <w:pPr>
-        <w:pStyle w:val="Heading2"/>
+        <w:pStyle w:val="2"/>
         <w:numPr>
           <w:ilvl w:val="0"/>
           <w:numId w:val="41"/>
@@ -1832,7 +1832,7 @@
     </w:p>
     <w:p>
       <w:pPr>
-        <w:pStyle w:val="ListParagraph"/>
+        <w:pStyle w:val="ac"/>
         <w:numPr>
           <w:ilvl w:val="0"/>
           <w:numId w:val="40"/>
@@ -1854,7 +1854,7 @@
     </w:p>
     <w:p>
       <w:pPr>
-        <w:pStyle w:val="ListParagraph"/>
+        <w:pStyle w:val="ac"/>
         <w:numPr>
           <w:ilvl w:val="0"/>
           <w:numId w:val="40"/>
@@ -1876,7 +1876,7 @@
     </w:p>
     <w:p>
       <w:pPr>
-        <w:pStyle w:val="ListParagraph"/>
+        <w:pStyle w:val="ac"/>
         <w:numPr>
           <w:ilvl w:val="0"/>
           <w:numId w:val="40"/>
@@ -1898,7 +1898,7 @@
     </w:p>
     <w:p>
       <w:pPr>
-        <w:pStyle w:val="ListParagraph"/>
+        <w:pStyle w:val="ac"/>
         <w:numPr>
           <w:ilvl w:val="0"/>
           <w:numId w:val="40"/>
@@ -2014,7 +2014,7 @@
     </w:p>
     <w:p>
       <w:pPr>
-        <w:pStyle w:val="Heading3"/>
+        <w:pStyle w:val="3"/>
         <w:rPr>
           <w:lang w:val="bg-BG"/>
         </w:rPr>
@@ -2025,7 +2025,7 @@
     </w:p>
     <w:tbl>
       <w:tblPr>
-        <w:tblStyle w:val="TableGrid"/>
+        <w:tblStyle w:val="af"/>
         <w:tblW w:w="0" w:type="auto"/>
         <w:tblInd w:w="29" w:type="dxa"/>
         <w:tblLayout w:type="fixed"/>
@@ -2385,7 +2385,7 @@
     </w:tbl>
     <w:p>
       <w:pPr>
-        <w:pStyle w:val="Heading2"/>
+        <w:pStyle w:val="2"/>
         <w:numPr>
           <w:ilvl w:val="0"/>
           <w:numId w:val="41"/>
@@ -2417,7 +2417,7 @@
     </w:p>
     <w:p>
       <w:pPr>
-        <w:pStyle w:val="ListParagraph"/>
+        <w:pStyle w:val="ac"/>
         <w:numPr>
           <w:ilvl w:val="0"/>
           <w:numId w:val="40"/>
@@ -2439,7 +2439,7 @@
     </w:p>
     <w:p>
       <w:pPr>
-        <w:pStyle w:val="ListParagraph"/>
+        <w:pStyle w:val="ac"/>
         <w:numPr>
           <w:ilvl w:val="0"/>
           <w:numId w:val="40"/>
@@ -2568,7 +2568,7 @@
     </w:p>
     <w:p>
       <w:pPr>
-        <w:pStyle w:val="Heading3"/>
+        <w:pStyle w:val="3"/>
         <w:rPr>
           <w:lang w:val="bg-BG"/>
         </w:rPr>
@@ -2579,7 +2579,7 @@
     </w:p>
     <w:tbl>
       <w:tblPr>
-        <w:tblStyle w:val="TableGrid"/>
+        <w:tblStyle w:val="af"/>
         <w:tblW w:w="0" w:type="auto"/>
         <w:tblInd w:w="29" w:type="dxa"/>
         <w:tblLayout w:type="fixed"/>
@@ -2722,7 +2722,7 @@
     </w:tbl>
     <w:p>
       <w:pPr>
-        <w:pStyle w:val="Heading2"/>
+        <w:pStyle w:val="2"/>
         <w:numPr>
           <w:ilvl w:val="0"/>
           <w:numId w:val="41"/>
@@ -2754,7 +2754,7 @@
     </w:p>
     <w:p>
       <w:pPr>
-        <w:pStyle w:val="ListParagraph"/>
+        <w:pStyle w:val="ac"/>
         <w:numPr>
           <w:ilvl w:val="0"/>
           <w:numId w:val="40"/>
@@ -2776,7 +2776,7 @@
     </w:p>
     <w:p>
       <w:pPr>
-        <w:pStyle w:val="ListParagraph"/>
+        <w:pStyle w:val="ac"/>
         <w:numPr>
           <w:ilvl w:val="0"/>
           <w:numId w:val="40"/>
@@ -2798,7 +2798,7 @@
     </w:p>
     <w:p>
       <w:pPr>
-        <w:pStyle w:val="ListParagraph"/>
+        <w:pStyle w:val="ac"/>
         <w:numPr>
           <w:ilvl w:val="0"/>
           <w:numId w:val="40"/>
@@ -2820,7 +2820,7 @@
     </w:p>
     <w:p>
       <w:pPr>
-        <w:pStyle w:val="ListParagraph"/>
+        <w:pStyle w:val="ac"/>
         <w:numPr>
           <w:ilvl w:val="0"/>
           <w:numId w:val="40"/>
@@ -2954,7 +2954,7 @@
     </w:p>
     <w:p>
       <w:pPr>
-        <w:pStyle w:val="Heading3"/>
+        <w:pStyle w:val="3"/>
         <w:rPr>
           <w:lang w:val="bg-BG"/>
         </w:rPr>
@@ -2966,7 +2966,7 @@
     </w:p>
     <w:tbl>
       <w:tblPr>
-        <w:tblStyle w:val="TableGrid"/>
+        <w:tblStyle w:val="af"/>
         <w:tblW w:w="0" w:type="auto"/>
         <w:tblInd w:w="29" w:type="dxa"/>
         <w:tblLayout w:type="fixed"/>
@@ -3313,7 +3313,7 @@
     </w:p>
     <w:p>
       <w:pPr>
-        <w:pStyle w:val="Heading2"/>
+        <w:pStyle w:val="2"/>
         <w:numPr>
           <w:ilvl w:val="0"/>
           <w:numId w:val="41"/>
@@ -3345,7 +3345,7 @@
     </w:p>
     <w:p>
       <w:pPr>
-        <w:pStyle w:val="ListParagraph"/>
+        <w:pStyle w:val="ac"/>
         <w:numPr>
           <w:ilvl w:val="0"/>
           <w:numId w:val="40"/>
@@ -3367,7 +3367,7 @@
     </w:p>
     <w:p>
       <w:pPr>
-        <w:pStyle w:val="ListParagraph"/>
+        <w:pStyle w:val="ac"/>
         <w:numPr>
           <w:ilvl w:val="0"/>
           <w:numId w:val="40"/>
@@ -3389,7 +3389,7 @@
     </w:p>
     <w:p>
       <w:pPr>
-        <w:pStyle w:val="ListParagraph"/>
+        <w:pStyle w:val="ac"/>
         <w:numPr>
           <w:ilvl w:val="0"/>
           <w:numId w:val="40"/>
@@ -3542,7 +3542,7 @@
     </w:p>
     <w:p>
       <w:pPr>
-        <w:pStyle w:val="Heading3"/>
+        <w:pStyle w:val="3"/>
         <w:rPr>
           <w:lang w:val="bg-BG"/>
         </w:rPr>
@@ -3553,7 +3553,7 @@
     </w:p>
     <w:tbl>
       <w:tblPr>
-        <w:tblStyle w:val="TableGrid"/>
+        <w:tblStyle w:val="af"/>
         <w:tblW w:w="0" w:type="auto"/>
         <w:tblInd w:w="29" w:type="dxa"/>
         <w:tblLayout w:type="fixed"/>
@@ -3758,7 +3758,7 @@
     </w:tbl>
     <w:p>
       <w:pPr>
-        <w:pStyle w:val="Heading2"/>
+        <w:pStyle w:val="2"/>
         <w:numPr>
           <w:ilvl w:val="0"/>
           <w:numId w:val="41"/>
@@ -3790,7 +3790,7 @@
     </w:p>
     <w:p>
       <w:pPr>
-        <w:pStyle w:val="ListParagraph"/>
+        <w:pStyle w:val="ac"/>
         <w:numPr>
           <w:ilvl w:val="0"/>
           <w:numId w:val="40"/>
@@ -3812,7 +3812,7 @@
     </w:p>
     <w:p>
       <w:pPr>
-        <w:pStyle w:val="ListParagraph"/>
+        <w:pStyle w:val="ac"/>
         <w:numPr>
           <w:ilvl w:val="0"/>
           <w:numId w:val="40"/>
@@ -3834,7 +3834,7 @@
     </w:p>
     <w:p>
       <w:pPr>
-        <w:pStyle w:val="ListParagraph"/>
+        <w:pStyle w:val="ac"/>
         <w:numPr>
           <w:ilvl w:val="0"/>
           <w:numId w:val="40"/>
@@ -3940,7 +3940,7 @@
     </w:p>
     <w:p>
       <w:pPr>
-        <w:pStyle w:val="Heading3"/>
+        <w:pStyle w:val="3"/>
         <w:rPr>
           <w:lang w:val="bg-BG"/>
         </w:rPr>
@@ -3951,7 +3951,7 @@
     </w:p>
     <w:tbl>
       <w:tblPr>
-        <w:tblStyle w:val="TableGrid"/>
+        <w:tblStyle w:val="af"/>
         <w:tblW w:w="0" w:type="auto"/>
         <w:tblInd w:w="29" w:type="dxa"/>
         <w:tblLayout w:type="fixed"/>
@@ -4159,7 +4159,7 @@
     </w:tbl>
     <w:p>
       <w:pPr>
-        <w:pStyle w:val="Heading2"/>
+        <w:pStyle w:val="2"/>
         <w:numPr>
           <w:ilvl w:val="0"/>
           <w:numId w:val="41"/>
@@ -4191,7 +4191,7 @@
     </w:p>
     <w:p>
       <w:pPr>
-        <w:pStyle w:val="ListParagraph"/>
+        <w:pStyle w:val="ac"/>
         <w:numPr>
           <w:ilvl w:val="0"/>
           <w:numId w:val="40"/>
@@ -4213,7 +4213,7 @@
     </w:p>
     <w:p>
       <w:pPr>
-        <w:pStyle w:val="ListParagraph"/>
+        <w:pStyle w:val="ac"/>
         <w:numPr>
           <w:ilvl w:val="0"/>
           <w:numId w:val="40"/>
@@ -4235,7 +4235,7 @@
     </w:p>
     <w:p>
       <w:pPr>
-        <w:pStyle w:val="ListParagraph"/>
+        <w:pStyle w:val="ac"/>
         <w:numPr>
           <w:ilvl w:val="0"/>
           <w:numId w:val="40"/>
@@ -4257,7 +4257,7 @@
     </w:p>
     <w:p>
       <w:pPr>
-        <w:pStyle w:val="ListParagraph"/>
+        <w:pStyle w:val="ac"/>
         <w:numPr>
           <w:ilvl w:val="0"/>
           <w:numId w:val="40"/>
@@ -4385,7 +4385,7 @@
     </w:p>
     <w:p>
       <w:pPr>
-        <w:pStyle w:val="Heading3"/>
+        <w:pStyle w:val="3"/>
         <w:rPr>
           <w:lang w:val="bg-BG"/>
         </w:rPr>
@@ -4396,7 +4396,7 @@
     </w:p>
     <w:tbl>
       <w:tblPr>
-        <w:tblStyle w:val="TableGrid"/>
+        <w:tblStyle w:val="af"/>
         <w:tblW w:w="0" w:type="auto"/>
         <w:tblInd w:w="29" w:type="dxa"/>
         <w:tblLayout w:type="fixed"/>
@@ -4675,7 +4675,7 @@
     </w:tbl>
     <w:p>
       <w:pPr>
-        <w:pStyle w:val="Heading2"/>
+        <w:pStyle w:val="2"/>
       </w:pPr>
       <w:r>
         <w:t>Employee Summary</w:t>
@@ -4696,7 +4696,7 @@
     </w:p>
     <w:p>
       <w:pPr>
-        <w:pStyle w:val="ListParagraph"/>
+        <w:pStyle w:val="ac"/>
         <w:numPr>
           <w:ilvl w:val="0"/>
           <w:numId w:val="40"/>
@@ -4718,7 +4718,7 @@
     </w:p>
     <w:p>
       <w:pPr>
-        <w:pStyle w:val="ListParagraph"/>
+        <w:pStyle w:val="ac"/>
         <w:numPr>
           <w:ilvl w:val="0"/>
           <w:numId w:val="40"/>
@@ -4740,7 +4740,7 @@
     </w:p>
     <w:p>
       <w:pPr>
-        <w:pStyle w:val="ListParagraph"/>
+        <w:pStyle w:val="ac"/>
         <w:numPr>
           <w:ilvl w:val="0"/>
           <w:numId w:val="40"/>
@@ -4762,7 +4762,7 @@
     </w:p>
     <w:p>
       <w:pPr>
-        <w:pStyle w:val="ListParagraph"/>
+        <w:pStyle w:val="ac"/>
         <w:numPr>
           <w:ilvl w:val="0"/>
           <w:numId w:val="40"/>
@@ -4849,7 +4849,7 @@
     </w:p>
     <w:p>
       <w:pPr>
-        <w:pStyle w:val="Heading3"/>
+        <w:pStyle w:val="3"/>
         <w:rPr>
           <w:lang w:val="bg-BG"/>
         </w:rPr>
@@ -4860,7 +4860,7 @@
     </w:p>
     <w:tbl>
       <w:tblPr>
-        <w:tblStyle w:val="TableGrid"/>
+        <w:tblStyle w:val="af"/>
         <w:tblW w:w="0" w:type="auto"/>
         <w:tblInd w:w="29" w:type="dxa"/>
         <w:tblLayout w:type="fixed"/>
@@ -5190,7 +5190,7 @@
     </w:tbl>
     <w:p>
       <w:pPr>
-        <w:pStyle w:val="Heading2"/>
+        <w:pStyle w:val="2"/>
         <w:rPr>
           <w:lang w:val="bg-BG"/>
         </w:rPr>
@@ -5259,7 +5259,7 @@
     </w:p>
     <w:p>
       <w:pPr>
-        <w:pStyle w:val="Heading3"/>
+        <w:pStyle w:val="3"/>
         <w:rPr>
           <w:lang w:val="bg-BG"/>
         </w:rPr>
@@ -5270,7 +5270,7 @@
     </w:p>
     <w:tbl>
       <w:tblPr>
-        <w:tblStyle w:val="TableGrid"/>
+        <w:tblStyle w:val="af"/>
         <w:tblW w:w="0" w:type="auto"/>
         <w:tblInd w:w="29" w:type="dxa"/>
         <w:tblLayout w:type="fixed"/>
@@ -5325,7 +5325,7 @@
     </w:tbl>
     <w:p>
       <w:pPr>
-        <w:pStyle w:val="Heading2"/>
+        <w:pStyle w:val="2"/>
         <w:rPr>
           <w:lang w:val="bg-BG"/>
         </w:rPr>
@@ -5349,7 +5349,7 @@
     </w:p>
     <w:p>
       <w:pPr>
-        <w:pStyle w:val="ListParagraph"/>
+        <w:pStyle w:val="ac"/>
         <w:numPr>
           <w:ilvl w:val="0"/>
           <w:numId w:val="40"/>
@@ -5371,7 +5371,7 @@
     </w:p>
     <w:p>
       <w:pPr>
-        <w:pStyle w:val="ListParagraph"/>
+        <w:pStyle w:val="ac"/>
         <w:numPr>
           <w:ilvl w:val="0"/>
           <w:numId w:val="40"/>
@@ -5393,7 +5393,7 @@
     </w:p>
     <w:p>
       <w:pPr>
-        <w:pStyle w:val="ListParagraph"/>
+        <w:pStyle w:val="ac"/>
         <w:numPr>
           <w:ilvl w:val="0"/>
           <w:numId w:val="40"/>
@@ -5415,7 +5415,7 @@
     </w:p>
     <w:p>
       <w:pPr>
-        <w:pStyle w:val="ListParagraph"/>
+        <w:pStyle w:val="ac"/>
         <w:numPr>
           <w:ilvl w:val="0"/>
           <w:numId w:val="40"/>
@@ -5526,7 +5526,7 @@
     </w:p>
     <w:p>
       <w:pPr>
-        <w:pStyle w:val="Heading3"/>
+        <w:pStyle w:val="3"/>
         <w:rPr>
           <w:lang w:val="bg-BG"/>
         </w:rPr>
@@ -5538,7 +5538,7 @@
     </w:p>
     <w:tbl>
       <w:tblPr>
-        <w:tblStyle w:val="TableGrid"/>
+        <w:tblStyle w:val="af"/>
         <w:tblW w:w="0" w:type="auto"/>
         <w:tblInd w:w="29" w:type="dxa"/>
         <w:tblLayout w:type="fixed"/>
@@ -5833,7 +5833,7 @@
     </w:tbl>
     <w:p>
       <w:pPr>
-        <w:pStyle w:val="Heading2"/>
+        <w:pStyle w:val="2"/>
         <w:rPr>
           <w:lang w:val="bg-BG"/>
         </w:rPr>
@@ -5857,7 +5857,7 @@
     </w:p>
     <w:p>
       <w:pPr>
-        <w:pStyle w:val="ListParagraph"/>
+        <w:pStyle w:val="ac"/>
         <w:numPr>
           <w:ilvl w:val="0"/>
           <w:numId w:val="40"/>
@@ -5879,7 +5879,7 @@
     </w:p>
     <w:p>
       <w:pPr>
-        <w:pStyle w:val="ListParagraph"/>
+        <w:pStyle w:val="ac"/>
         <w:numPr>
           <w:ilvl w:val="0"/>
           <w:numId w:val="40"/>
@@ -5953,12 +5953,14 @@
       <w:r>
         <w:t xml:space="preserve">, </w:t>
       </w:r>
+      <w:proofErr w:type="gramStart"/>
       <w:r>
         <w:rPr>
           <w:b/>
         </w:rPr>
         <w:t>Russia</w:t>
       </w:r>
+      <w:proofErr w:type="gramEnd"/>
       <w:r>
         <w:t xml:space="preserve"> and </w:t>
       </w:r>
@@ -5974,7 +5976,7 @@
     </w:p>
     <w:p>
       <w:pPr>
-        <w:pStyle w:val="Heading3"/>
+        <w:pStyle w:val="3"/>
         <w:rPr>
           <w:lang w:val="bg-BG"/>
         </w:rPr>
@@ -5985,7 +5987,7 @@
     </w:p>
     <w:tbl>
       <w:tblPr>
-        <w:tblStyle w:val="TableGrid"/>
+        <w:tblStyle w:val="af"/>
         <w:tblW w:w="0" w:type="auto"/>
         <w:tblInd w:w="29" w:type="dxa"/>
         <w:tblLayout w:type="fixed"/>
@@ -6134,7 +6136,7 @@
     </w:tbl>
     <w:p>
       <w:pPr>
-        <w:pStyle w:val="Heading2"/>
+        <w:pStyle w:val="2"/>
         <w:rPr>
           <w:lang w:val="bg-BG"/>
         </w:rPr>
@@ -6158,7 +6160,7 @@
     </w:p>
     <w:p>
       <w:pPr>
-        <w:pStyle w:val="ListParagraph"/>
+        <w:pStyle w:val="ac"/>
         <w:numPr>
           <w:ilvl w:val="0"/>
           <w:numId w:val="40"/>
@@ -6180,7 +6182,7 @@
     </w:p>
     <w:p>
       <w:pPr>
-        <w:pStyle w:val="ListParagraph"/>
+        <w:pStyle w:val="ac"/>
         <w:numPr>
           <w:ilvl w:val="0"/>
           <w:numId w:val="40"/>
@@ -6321,7 +6323,7 @@
     </w:p>
     <w:p>
       <w:pPr>
-        <w:pStyle w:val="Heading3"/>
+        <w:pStyle w:val="3"/>
         <w:rPr>
           <w:lang w:val="bg-BG"/>
         </w:rPr>
@@ -6332,7 +6334,7 @@
     </w:p>
     <w:tbl>
       <w:tblPr>
-        <w:tblStyle w:val="TableGrid"/>
+        <w:tblStyle w:val="af"/>
         <w:tblW w:w="0" w:type="auto"/>
         <w:tblInd w:w="29" w:type="dxa"/>
         <w:tblLayout w:type="fixed"/>
@@ -6534,7 +6536,7 @@
     </w:tbl>
     <w:p>
       <w:pPr>
-        <w:pStyle w:val="Heading2"/>
+        <w:pStyle w:val="2"/>
         <w:rPr>
           <w:lang w:val="bg-BG"/>
         </w:rPr>
@@ -6558,7 +6560,7 @@
     </w:p>
     <w:p>
       <w:pPr>
-        <w:pStyle w:val="ListParagraph"/>
+        <w:pStyle w:val="ac"/>
         <w:numPr>
           <w:ilvl w:val="0"/>
           <w:numId w:val="40"/>
@@ -6580,7 +6582,7 @@
     </w:p>
     <w:p>
       <w:pPr>
-        <w:pStyle w:val="ListParagraph"/>
+        <w:pStyle w:val="ac"/>
         <w:numPr>
           <w:ilvl w:val="0"/>
           <w:numId w:val="40"/>
@@ -6602,7 +6604,7 @@
     </w:p>
     <w:p>
       <w:pPr>
-        <w:pStyle w:val="ListParagraph"/>
+        <w:pStyle w:val="ac"/>
         <w:numPr>
           <w:ilvl w:val="0"/>
           <w:numId w:val="40"/>
@@ -6768,7 +6770,7 @@
     </w:p>
     <w:p>
       <w:pPr>
-        <w:pStyle w:val="Heading3"/>
+        <w:pStyle w:val="3"/>
         <w:rPr>
           <w:lang w:val="bg-BG"/>
         </w:rPr>
@@ -6780,7 +6782,7 @@
     </w:p>
     <w:tbl>
       <w:tblPr>
-        <w:tblStyle w:val="TableGrid"/>
+        <w:tblStyle w:val="af"/>
         <w:tblW w:w="0" w:type="auto"/>
         <w:tblInd w:w="29" w:type="dxa"/>
         <w:tblLayout w:type="fixed"/>
@@ -7144,25 +7146,12 @@
     </w:tbl>
     <w:p>
       <w:pPr>
-        <w:rPr>
-          <w:rFonts w:eastAsiaTheme="majorEastAsia" w:cstheme="majorBidi"/>
-          <w:b/>
-          <w:bCs/>
-          <w:color w:val="7C380A"/>
-          <w:sz w:val="36"/>
-          <w:szCs w:val="36"/>
+        <w:pStyle w:val="2"/>
+        <w:rPr>
           <w:lang w:val="bg-BG"/>
         </w:rPr>
       </w:pPr>
       <w:r>
-        <w:rPr>
-          <w:rFonts w:eastAsiaTheme="majorEastAsia" w:cstheme="majorBidi"/>
-          <w:b/>
-          <w:bCs/>
-          <w:color w:val="7C380A"/>
-          <w:sz w:val="36"/>
-          <w:szCs w:val="36"/>
-        </w:rPr>
         <w:t>Countries Without Any Mountains</w:t>
       </w:r>
     </w:p>
@@ -7227,7 +7216,7 @@
     </w:p>
     <w:p>
       <w:pPr>
-        <w:pStyle w:val="Heading3"/>
+        <w:pStyle w:val="3"/>
         <w:rPr>
           <w:lang w:val="bg-BG"/>
         </w:rPr>
@@ -7238,7 +7227,7 @@
     </w:p>
     <w:tbl>
       <w:tblPr>
-        <w:tblStyle w:val="TableGrid"/>
+        <w:tblStyle w:val="af"/>
         <w:tblW w:w="0" w:type="auto"/>
         <w:tblInd w:w="29" w:type="dxa"/>
         <w:tblLayout w:type="fixed"/>
@@ -7289,7 +7278,7 @@
     </w:tbl>
     <w:p>
       <w:pPr>
-        <w:pStyle w:val="Heading2"/>
+        <w:pStyle w:val="2"/>
         <w:rPr>
           <w:lang w:val="bg-BG"/>
         </w:rPr>
@@ -7432,7 +7421,7 @@
     </w:p>
     <w:p>
       <w:pPr>
-        <w:pStyle w:val="Heading3"/>
+        <w:pStyle w:val="3"/>
         <w:rPr>
           <w:lang w:val="bg-BG"/>
         </w:rPr>
@@ -7443,7 +7432,7 @@
     </w:p>
     <w:tbl>
       <w:tblPr>
-        <w:tblStyle w:val="TableGrid"/>
+        <w:tblStyle w:val="af"/>
         <w:tblW w:w="0" w:type="auto"/>
         <w:tblInd w:w="29" w:type="dxa"/>
         <w:tblLook w:val="04A0" w:firstRow="1" w:lastRow="0" w:firstColumn="1" w:lastColumn="0" w:noHBand="0" w:noVBand="1"/>
@@ -7735,7 +7724,7 @@
     </w:tbl>
     <w:p>
       <w:pPr>
-        <w:pStyle w:val="Heading2"/>
+        <w:pStyle w:val="2"/>
         <w:rPr>
           <w:lang w:val="bg-BG"/>
         </w:rPr>
@@ -7755,7 +7744,7 @@
       </w:r>
       <w:r>
         <w:rPr>
-          <w:rStyle w:val="Strong"/>
+          <w:rStyle w:val="ab"/>
           <w:color w:val="0E101A"/>
         </w:rPr>
         <w:t>name </w:t>
@@ -7765,7 +7754,7 @@
       </w:r>
       <w:r>
         <w:rPr>
-          <w:rStyle w:val="Strong"/>
+          <w:rStyle w:val="ab"/>
           <w:color w:val="0E101A"/>
         </w:rPr>
         <w:t>elevation</w:t>
@@ -7775,7 +7764,7 @@
       </w:r>
       <w:r>
         <w:rPr>
-          <w:rStyle w:val="Strong"/>
+          <w:rStyle w:val="ab"/>
           <w:color w:val="0E101A"/>
         </w:rPr>
         <w:t>the highest peak</w:t>
@@ -7785,7 +7774,7 @@
       </w:r>
       <w:r>
         <w:rPr>
-          <w:rStyle w:val="Strong"/>
+          <w:rStyle w:val="ab"/>
           <w:color w:val="0E101A"/>
         </w:rPr>
         <w:t>mountain</w:t>
@@ -7795,7 +7784,7 @@
       </w:r>
       <w:r>
         <w:rPr>
-          <w:rStyle w:val="Strong"/>
+          <w:rStyle w:val="ab"/>
           <w:color w:val="0E101A"/>
         </w:rPr>
         <w:t> 0</w:t>
@@ -7805,7 +7794,7 @@
       </w:r>
       <w:r>
         <w:rPr>
-          <w:rStyle w:val="Strong"/>
+          <w:rStyle w:val="ab"/>
           <w:color w:val="0E101A"/>
         </w:rPr>
         <w:t>(no highest peak)</w:t>
@@ -7815,7 +7804,7 @@
       </w:r>
       <w:r>
         <w:rPr>
-          <w:rStyle w:val="Strong"/>
+          <w:rStyle w:val="ab"/>
           <w:color w:val="0E101A"/>
         </w:rPr>
         <w:t>peak name</w:t>
@@ -7825,7 +7814,7 @@
       </w:r>
       <w:r>
         <w:rPr>
-          <w:rStyle w:val="Strong"/>
+          <w:rStyle w:val="ab"/>
           <w:color w:val="0E101A"/>
         </w:rPr>
         <w:t>(no mountain)</w:t>
@@ -7835,7 +7824,7 @@
       </w:r>
       <w:r>
         <w:rPr>
-          <w:rStyle w:val="Strong"/>
+          <w:rStyle w:val="ab"/>
           <w:color w:val="0E101A"/>
         </w:rPr>
         <w:t>a mountain name</w:t>
@@ -7845,7 +7834,7 @@
       </w:r>
       <w:r>
         <w:rPr>
-          <w:rStyle w:val="Strong"/>
+          <w:rStyle w:val="ab"/>
           <w:color w:val="0E101A"/>
         </w:rPr>
         <w:t>multiple peaks</w:t>
@@ -7855,7 +7844,7 @@
       </w:r>
       <w:r>
         <w:rPr>
-          <w:rStyle w:val="Strong"/>
+          <w:rStyle w:val="ab"/>
           <w:color w:val="0E101A"/>
         </w:rPr>
         <w:t>same elevation</w:t>
@@ -7865,7 +7854,7 @@
       </w:r>
       <w:r>
         <w:rPr>
-          <w:rStyle w:val="Strong"/>
+          <w:rStyle w:val="ab"/>
           <w:color w:val="0E101A"/>
         </w:rPr>
         <w:t>all of them</w:t>
@@ -7875,7 +7864,7 @@
       </w:r>
       <w:r>
         <w:rPr>
-          <w:rStyle w:val="Strong"/>
+          <w:rStyle w:val="ab"/>
           <w:color w:val="0E101A"/>
         </w:rPr>
         <w:t>Sort</w:t>
@@ -7885,7 +7874,7 @@
       </w:r>
       <w:r>
         <w:rPr>
-          <w:rStyle w:val="Strong"/>
+          <w:rStyle w:val="ab"/>
           <w:color w:val="0E101A"/>
         </w:rPr>
         <w:t>country name alphabetically</w:t>
@@ -7895,7 +7884,7 @@
       </w:r>
       <w:r>
         <w:rPr>
-          <w:rStyle w:val="Strong"/>
+          <w:rStyle w:val="ab"/>
           <w:color w:val="0E101A"/>
         </w:rPr>
         <w:t>highest peak name alphabetically</w:t>
@@ -7905,7 +7894,7 @@
       </w:r>
       <w:r>
         <w:rPr>
-          <w:rStyle w:val="Strong"/>
+          <w:rStyle w:val="ab"/>
           <w:color w:val="0E101A"/>
         </w:rPr>
         <w:t>first 5</w:t>
@@ -7916,7 +7905,7 @@
     </w:p>
     <w:p>
       <w:pPr>
-        <w:pStyle w:val="Heading3"/>
+        <w:pStyle w:val="3"/>
         <w:rPr>
           <w:lang w:val="bg-BG"/>
         </w:rPr>
@@ -7927,7 +7916,7 @@
     </w:p>
     <w:tbl>
       <w:tblPr>
-        <w:tblStyle w:val="TableGrid"/>
+        <w:tblStyle w:val="af"/>
         <w:tblW w:w="0" w:type="auto"/>
         <w:tblInd w:w="29" w:type="dxa"/>
         <w:tblLook w:val="04A0" w:firstRow="1" w:lastRow="0" w:firstColumn="1" w:lastColumn="0" w:noHBand="0" w:noVBand="1"/>
@@ -8718,7 +8707,7 @@
 <w:ftr xmlns:wpc="http://schemas.microsoft.com/office/word/2010/wordprocessingCanvas" xmlns:cx="http://schemas.microsoft.com/office/drawing/2014/chartex" xmlns:cx1="http://schemas.microsoft.com/office/drawing/2015/9/8/chartex" xmlns:cx2="http://schemas.microsoft.com/office/drawing/2015/10/21/chartex" xmlns:cx3="http://schemas.microsoft.com/office/drawing/2016/5/9/chartex" xmlns:cx4="http://schemas.microsoft.com/office/drawing/2016/5/10/chartex" xmlns:cx5="http://schemas.microsoft.com/office/drawing/2016/5/11/chartex" xmlns:cx6="http://schemas.microsoft.com/office/drawing/2016/5/12/chartex" xmlns:cx7="http://schemas.microsoft.com/office/drawing/2016/5/13/chartex" xmlns:cx8="http://schemas.microsoft.com/office/drawing/2016/5/14/chartex" xmlns:mc="http://schemas.openxmlformats.org/markup-compatibility/2006" xmlns:aink="http://schemas.microsoft.com/office/drawing/2016/ink" xmlns:am3d="http://schemas.microsoft.com/office/drawing/2017/model3d" xmlns:o="urn:schemas-microsoft-com:office:office" xmlns:r="http://schemas.openxmlformats.org/officeDocument/2006/relationships" xmlns:m="http://schemas.openxmlformats.org/officeDocument/2006/math" xmlns:v="urn:schemas-microsoft-com:vml" xmlns:wp14="http://schemas.microsoft.com/office/word/2010/wordprocessingDrawing" xmlns:wp="http://schemas.openxmlformats.org/drawingml/2006/wordprocessingDrawing" xmlns:w10="urn:schemas-microsoft-com:office:word" xmlns:w="http://schemas.openxmlformats.org/wordprocessingml/2006/main" xmlns:w14="http://schemas.microsoft.com/office/word/2010/wordml" xmlns:w15="http://schemas.microsoft.com/office/word/2012/wordml" xmlns:w16cex="http://schemas.microsoft.com/office/word/2018/wordml/cex" xmlns:w16cid="http://schemas.microsoft.com/office/word/2016/wordml/cid" xmlns:w16="http://schemas.microsoft.com/office/word/2018/wordml" xmlns:w16sdtdh="http://schemas.microsoft.com/office/word/2020/wordml/sdtdatahash" xmlns:w16se="http://schemas.microsoft.com/office/word/2015/wordml/symex" xmlns:wpg="http://schemas.microsoft.com/office/word/2010/wordprocessingGroup" xmlns:wpi="http://schemas.microsoft.com/office/word/2010/wordprocessingInk" xmlns:wne="http://schemas.microsoft.com/office/word/2006/wordml" xmlns:wps="http://schemas.microsoft.com/office/word/2010/wordprocessingShape" mc:Ignorable="w14 w15 w16se w16cid w16 w16cex w16sdtdh wp14">
   <w:p>
     <w:pPr>
-      <w:pStyle w:val="Footer"/>
+      <w:pStyle w:val="a5"/>
     </w:pPr>
     <w:r>
       <w:rPr>
@@ -8914,7 +8903,7 @@
                           <w:hyperlink r:id="rId1" w:history="1">
                             <w:r>
                               <w:rPr>
-                                <w:rStyle w:val="Hyperlink"/>
+                                <w:rStyle w:val="a9"/>
                                 <w:color w:val="0882DE"/>
                                 <w:sz w:val="17"/>
                                 <w:szCs w:val="17"/>
@@ -9614,7 +9603,7 @@
                     <w:hyperlink r:id="rId20" w:history="1">
                       <w:r>
                         <w:rPr>
-                          <w:rStyle w:val="Hyperlink"/>
+                          <w:rStyle w:val="a9"/>
                           <w:color w:val="0882DE"/>
                           <w:sz w:val="17"/>
                           <w:szCs w:val="17"/>
@@ -10731,7 +10720,7 @@
 <w:hdr xmlns:wpc="http://schemas.microsoft.com/office/word/2010/wordprocessingCanvas" xmlns:cx="http://schemas.microsoft.com/office/drawing/2014/chartex" xmlns:cx1="http://schemas.microsoft.com/office/drawing/2015/9/8/chartex" xmlns:cx2="http://schemas.microsoft.com/office/drawing/2015/10/21/chartex" xmlns:cx3="http://schemas.microsoft.com/office/drawing/2016/5/9/chartex" xmlns:cx4="http://schemas.microsoft.com/office/drawing/2016/5/10/chartex" xmlns:cx5="http://schemas.microsoft.com/office/drawing/2016/5/11/chartex" xmlns:cx6="http://schemas.microsoft.com/office/drawing/2016/5/12/chartex" xmlns:cx7="http://schemas.microsoft.com/office/drawing/2016/5/13/chartex" xmlns:cx8="http://schemas.microsoft.com/office/drawing/2016/5/14/chartex" xmlns:mc="http://schemas.openxmlformats.org/markup-compatibility/2006" xmlns:aink="http://schemas.microsoft.com/office/drawing/2016/ink" xmlns:am3d="http://schemas.microsoft.com/office/drawing/2017/model3d" xmlns:o="urn:schemas-microsoft-com:office:office" xmlns:r="http://schemas.openxmlformats.org/officeDocument/2006/relationships" xmlns:m="http://schemas.openxmlformats.org/officeDocument/2006/math" xmlns:v="urn:schemas-microsoft-com:vml" xmlns:wp14="http://schemas.microsoft.com/office/word/2010/wordprocessingDrawing" xmlns:wp="http://schemas.openxmlformats.org/drawingml/2006/wordprocessingDrawing" xmlns:w10="urn:schemas-microsoft-com:office:word" xmlns:w="http://schemas.openxmlformats.org/wordprocessingml/2006/main" xmlns:w14="http://schemas.microsoft.com/office/word/2010/wordml" xmlns:w15="http://schemas.microsoft.com/office/word/2012/wordml" xmlns:w16cex="http://schemas.microsoft.com/office/word/2018/wordml/cex" xmlns:w16cid="http://schemas.microsoft.com/office/word/2016/wordml/cid" xmlns:w16="http://schemas.microsoft.com/office/word/2018/wordml" xmlns:w16sdtdh="http://schemas.microsoft.com/office/word/2020/wordml/sdtdatahash" xmlns:w16se="http://schemas.microsoft.com/office/word/2015/wordml/symex" xmlns:wpg="http://schemas.microsoft.com/office/word/2010/wordprocessingGroup" xmlns:wpi="http://schemas.microsoft.com/office/word/2010/wordprocessingInk" xmlns:wne="http://schemas.microsoft.com/office/word/2006/wordml" xmlns:wps="http://schemas.microsoft.com/office/word/2010/wordprocessingShape" mc:Ignorable="w14 w15 w16se w16cid w16 w16cex w16sdtdh wp14">
   <w:p>
     <w:pPr>
-      <w:pStyle w:val="Header"/>
+      <w:pStyle w:val="a3"/>
       <w:ind w:hanging="1134"/>
     </w:pPr>
   </w:p>
@@ -11178,7 +11167,7 @@
     <w:lvl w:ilvl="0" w:tplc="CC240348">
       <w:start w:val="10"/>
       <w:numFmt w:val="decimal"/>
-      <w:pStyle w:val="Heading2"/>
+      <w:pStyle w:val="2"/>
       <w:suff w:val="space"/>
       <w:lvlText w:val="%1."/>
       <w:lvlJc w:val="left"/>
@@ -15586,7 +15575,7 @@
     <w:lsdException w:name="Unresolved Mention" w:semiHidden="1" w:unhideWhenUsed="1"/>
     <w:lsdException w:name="Smart Link" w:semiHidden="1" w:unhideWhenUsed="1"/>
   </w:latentStyles>
-  <w:style w:type="paragraph" w:default="1" w:styleId="Normal">
+  <w:style w:type="paragraph" w:default="1" w:styleId="a">
     <w:name w:val="Normal"/>
     <w:qFormat/>
     <w:rsid w:val="008063E1"/>
@@ -15594,11 +15583,11 @@
       <w:spacing w:before="80" w:after="120"/>
     </w:pPr>
   </w:style>
-  <w:style w:type="paragraph" w:styleId="Heading1">
+  <w:style w:type="paragraph" w:styleId="1">
     <w:name w:val="heading 1"/>
-    <w:basedOn w:val="Normal"/>
-    <w:next w:val="Normal"/>
-    <w:link w:val="Heading1Char"/>
+    <w:basedOn w:val="a"/>
+    <w:next w:val="a"/>
+    <w:link w:val="10"/>
     <w:uiPriority w:val="9"/>
     <w:qFormat/>
     <w:rsid w:val="009254B7"/>
@@ -15616,11 +15605,11 @@
       <w:szCs w:val="32"/>
     </w:rPr>
   </w:style>
-  <w:style w:type="paragraph" w:styleId="Heading2">
+  <w:style w:type="paragraph" w:styleId="2">
     <w:name w:val="heading 2"/>
-    <w:basedOn w:val="Normal"/>
-    <w:next w:val="Normal"/>
-    <w:link w:val="Heading2Char"/>
+    <w:basedOn w:val="a"/>
+    <w:next w:val="a"/>
+    <w:link w:val="20"/>
     <w:uiPriority w:val="9"/>
     <w:qFormat/>
     <w:rsid w:val="006E55B4"/>
@@ -15642,11 +15631,11 @@
       <w:szCs w:val="36"/>
     </w:rPr>
   </w:style>
-  <w:style w:type="paragraph" w:styleId="Heading3">
+  <w:style w:type="paragraph" w:styleId="3">
     <w:name w:val="heading 3"/>
-    <w:basedOn w:val="Normal"/>
-    <w:next w:val="Normal"/>
-    <w:link w:val="Heading3Char"/>
+    <w:basedOn w:val="a"/>
+    <w:next w:val="a"/>
+    <w:link w:val="30"/>
     <w:uiPriority w:val="9"/>
     <w:unhideWhenUsed/>
     <w:qFormat/>
@@ -15665,11 +15654,11 @@
       <w:szCs w:val="32"/>
     </w:rPr>
   </w:style>
-  <w:style w:type="paragraph" w:styleId="Heading4">
+  <w:style w:type="paragraph" w:styleId="4">
     <w:name w:val="heading 4"/>
-    <w:basedOn w:val="Normal"/>
-    <w:next w:val="Normal"/>
-    <w:link w:val="Heading4Char"/>
+    <w:basedOn w:val="a"/>
+    <w:next w:val="a"/>
+    <w:link w:val="40"/>
     <w:uiPriority w:val="9"/>
     <w:unhideWhenUsed/>
     <w:qFormat/>
@@ -15688,11 +15677,11 @@
       <w:sz w:val="28"/>
     </w:rPr>
   </w:style>
-  <w:style w:type="paragraph" w:styleId="Heading5">
+  <w:style w:type="paragraph" w:styleId="5">
     <w:name w:val="heading 5"/>
-    <w:basedOn w:val="Normal"/>
-    <w:next w:val="Normal"/>
-    <w:link w:val="Heading5Char"/>
+    <w:basedOn w:val="a"/>
+    <w:next w:val="a"/>
+    <w:link w:val="50"/>
     <w:uiPriority w:val="9"/>
     <w:semiHidden/>
     <w:unhideWhenUsed/>
@@ -15710,13 +15699,13 @@
       <w:color w:val="B2500E"/>
     </w:rPr>
   </w:style>
-  <w:style w:type="character" w:default="1" w:styleId="DefaultParagraphFont">
+  <w:style w:type="character" w:default="1" w:styleId="a0">
     <w:name w:val="Default Paragraph Font"/>
     <w:uiPriority w:val="1"/>
     <w:semiHidden/>
     <w:unhideWhenUsed/>
   </w:style>
-  <w:style w:type="table" w:default="1" w:styleId="TableNormal">
+  <w:style w:type="table" w:default="1" w:styleId="a1">
     <w:name w:val="Normal Table"/>
     <w:uiPriority w:val="99"/>
     <w:semiHidden/>
@@ -15731,16 +15720,16 @@
       </w:tblCellMar>
     </w:tblPr>
   </w:style>
-  <w:style w:type="numbering" w:default="1" w:styleId="NoList">
+  <w:style w:type="numbering" w:default="1" w:styleId="a2">
     <w:name w:val="No List"/>
     <w:uiPriority w:val="99"/>
     <w:semiHidden/>
     <w:unhideWhenUsed/>
   </w:style>
-  <w:style w:type="paragraph" w:styleId="Header">
+  <w:style w:type="paragraph" w:styleId="a3">
     <w:name w:val="header"/>
-    <w:basedOn w:val="Normal"/>
-    <w:link w:val="HeaderChar"/>
+    <w:basedOn w:val="a"/>
+    <w:link w:val="a4"/>
     <w:uiPriority w:val="99"/>
     <w:unhideWhenUsed/>
     <w:rsid w:val="008068A2"/>
@@ -15752,17 +15741,17 @@
       <w:spacing w:after="0" w:line="240" w:lineRule="auto"/>
     </w:pPr>
   </w:style>
-  <w:style w:type="character" w:customStyle="1" w:styleId="HeaderChar">
-    <w:name w:val="Header Char"/>
-    <w:basedOn w:val="DefaultParagraphFont"/>
-    <w:link w:val="Header"/>
+  <w:style w:type="character" w:customStyle="1" w:styleId="a4">
+    <w:name w:val="Горен колонтитул Знак"/>
+    <w:basedOn w:val="a0"/>
+    <w:link w:val="a3"/>
     <w:uiPriority w:val="99"/>
     <w:rsid w:val="008068A2"/>
   </w:style>
-  <w:style w:type="paragraph" w:styleId="Footer">
+  <w:style w:type="paragraph" w:styleId="a5">
     <w:name w:val="footer"/>
-    <w:basedOn w:val="Normal"/>
-    <w:link w:val="FooterChar"/>
+    <w:basedOn w:val="a"/>
+    <w:link w:val="a6"/>
     <w:uiPriority w:val="99"/>
     <w:unhideWhenUsed/>
     <w:rsid w:val="008068A2"/>
@@ -15774,17 +15763,17 @@
       <w:spacing w:after="0" w:line="240" w:lineRule="auto"/>
     </w:pPr>
   </w:style>
-  <w:style w:type="character" w:customStyle="1" w:styleId="FooterChar">
-    <w:name w:val="Footer Char"/>
-    <w:basedOn w:val="DefaultParagraphFont"/>
-    <w:link w:val="Footer"/>
+  <w:style w:type="character" w:customStyle="1" w:styleId="a6">
+    <w:name w:val="Долен колонтитул Знак"/>
+    <w:basedOn w:val="a0"/>
+    <w:link w:val="a5"/>
     <w:uiPriority w:val="99"/>
     <w:rsid w:val="008068A2"/>
   </w:style>
-  <w:style w:type="paragraph" w:styleId="BalloonText">
+  <w:style w:type="paragraph" w:styleId="a7">
     <w:name w:val="Balloon Text"/>
-    <w:basedOn w:val="Normal"/>
-    <w:link w:val="BalloonTextChar"/>
+    <w:basedOn w:val="a"/>
+    <w:link w:val="a8"/>
     <w:uiPriority w:val="99"/>
     <w:semiHidden/>
     <w:unhideWhenUsed/>
@@ -15798,10 +15787,10 @@
       <w:szCs w:val="16"/>
     </w:rPr>
   </w:style>
-  <w:style w:type="character" w:customStyle="1" w:styleId="BalloonTextChar">
-    <w:name w:val="Balloon Text Char"/>
-    <w:basedOn w:val="DefaultParagraphFont"/>
-    <w:link w:val="BalloonText"/>
+  <w:style w:type="character" w:customStyle="1" w:styleId="a8">
+    <w:name w:val="Изнесен текст Знак"/>
+    <w:basedOn w:val="a0"/>
+    <w:link w:val="a7"/>
     <w:uiPriority w:val="99"/>
     <w:semiHidden/>
     <w:rsid w:val="00564D7B"/>
@@ -15811,9 +15800,9 @@
       <w:szCs w:val="16"/>
     </w:rPr>
   </w:style>
-  <w:style w:type="character" w:styleId="Hyperlink">
+  <w:style w:type="character" w:styleId="a9">
     <w:name w:val="Hyperlink"/>
-    <w:basedOn w:val="DefaultParagraphFont"/>
+    <w:basedOn w:val="a0"/>
     <w:uiPriority w:val="99"/>
     <w:unhideWhenUsed/>
     <w:rsid w:val="0079324A"/>
@@ -15822,10 +15811,10 @@
       <w:u w:val="single"/>
     </w:rPr>
   </w:style>
-  <w:style w:type="character" w:customStyle="1" w:styleId="Heading1Char">
-    <w:name w:val="Heading 1 Char"/>
-    <w:basedOn w:val="DefaultParagraphFont"/>
-    <w:link w:val="Heading1"/>
+  <w:style w:type="character" w:customStyle="1" w:styleId="10">
+    <w:name w:val="Заглавие 1 Знак"/>
+    <w:basedOn w:val="a0"/>
+    <w:link w:val="1"/>
     <w:uiPriority w:val="9"/>
     <w:rsid w:val="009254B7"/>
     <w:rPr>
@@ -15836,10 +15825,10 @@
       <w:szCs w:val="32"/>
     </w:rPr>
   </w:style>
-  <w:style w:type="character" w:customStyle="1" w:styleId="Heading2Char">
-    <w:name w:val="Heading 2 Char"/>
-    <w:basedOn w:val="DefaultParagraphFont"/>
-    <w:link w:val="Heading2"/>
+  <w:style w:type="character" w:customStyle="1" w:styleId="20">
+    <w:name w:val="Заглавие 2 Знак"/>
+    <w:basedOn w:val="a0"/>
+    <w:link w:val="2"/>
     <w:uiPriority w:val="9"/>
     <w:rsid w:val="006E55B4"/>
     <w:rPr>
@@ -15851,9 +15840,9 @@
       <w:szCs w:val="36"/>
     </w:rPr>
   </w:style>
-  <w:style w:type="paragraph" w:styleId="NormalWeb">
+  <w:style w:type="paragraph" w:styleId="aa">
     <w:name w:val="Normal (Web)"/>
-    <w:basedOn w:val="Normal"/>
+    <w:basedOn w:val="a"/>
     <w:uiPriority w:val="99"/>
     <w:semiHidden/>
     <w:unhideWhenUsed/>
@@ -15867,9 +15856,9 @@
       <w:szCs w:val="24"/>
     </w:rPr>
   </w:style>
-  <w:style w:type="character" w:styleId="Strong">
+  <w:style w:type="character" w:styleId="ab">
     <w:name w:val="Strong"/>
-    <w:basedOn w:val="DefaultParagraphFont"/>
+    <w:basedOn w:val="a0"/>
     <w:uiPriority w:val="22"/>
     <w:qFormat/>
     <w:rsid w:val="00524789"/>
@@ -15878,10 +15867,10 @@
       <w:bCs/>
     </w:rPr>
   </w:style>
-  <w:style w:type="character" w:customStyle="1" w:styleId="Heading3Char">
-    <w:name w:val="Heading 3 Char"/>
-    <w:basedOn w:val="DefaultParagraphFont"/>
-    <w:link w:val="Heading3"/>
+  <w:style w:type="character" w:customStyle="1" w:styleId="30">
+    <w:name w:val="Заглавие 3 Знак"/>
+    <w:basedOn w:val="a0"/>
+    <w:link w:val="3"/>
     <w:uiPriority w:val="9"/>
     <w:rsid w:val="008C5930"/>
     <w:rPr>
@@ -15892,10 +15881,10 @@
       <w:szCs w:val="32"/>
     </w:rPr>
   </w:style>
-  <w:style w:type="character" w:customStyle="1" w:styleId="Heading4Char">
-    <w:name w:val="Heading 4 Char"/>
-    <w:basedOn w:val="DefaultParagraphFont"/>
-    <w:link w:val="Heading4"/>
+  <w:style w:type="character" w:customStyle="1" w:styleId="40">
+    <w:name w:val="Заглавие 4 Знак"/>
+    <w:basedOn w:val="a0"/>
+    <w:link w:val="4"/>
     <w:uiPriority w:val="9"/>
     <w:rsid w:val="008C5930"/>
     <w:rPr>
@@ -15906,10 +15895,10 @@
       <w:sz w:val="28"/>
     </w:rPr>
   </w:style>
-  <w:style w:type="paragraph" w:styleId="ListParagraph">
+  <w:style w:type="paragraph" w:styleId="ac">
     <w:name w:val="List Paragraph"/>
-    <w:basedOn w:val="Normal"/>
-    <w:link w:val="ListParagraphChar"/>
+    <w:basedOn w:val="a"/>
+    <w:link w:val="ad"/>
     <w:uiPriority w:val="34"/>
     <w:qFormat/>
     <w:rsid w:val="008617B5"/>
@@ -15918,9 +15907,9 @@
       <w:contextualSpacing/>
     </w:pPr>
   </w:style>
-  <w:style w:type="character" w:styleId="FollowedHyperlink">
+  <w:style w:type="character" w:styleId="ae">
     <w:name w:val="FollowedHyperlink"/>
-    <w:basedOn w:val="DefaultParagraphFont"/>
+    <w:basedOn w:val="a0"/>
     <w:uiPriority w:val="99"/>
     <w:semiHidden/>
     <w:unhideWhenUsed/>
@@ -15930,10 +15919,10 @@
       <w:u w:val="single"/>
     </w:rPr>
   </w:style>
-  <w:style w:type="character" w:customStyle="1" w:styleId="Heading5Char">
-    <w:name w:val="Heading 5 Char"/>
-    <w:basedOn w:val="DefaultParagraphFont"/>
-    <w:link w:val="Heading5"/>
+  <w:style w:type="character" w:customStyle="1" w:styleId="50">
+    <w:name w:val="Заглавие 5 Знак"/>
+    <w:basedOn w:val="a0"/>
+    <w:link w:val="5"/>
     <w:uiPriority w:val="9"/>
     <w:semiHidden/>
     <w:rsid w:val="008C5930"/>
@@ -15945,7 +15934,7 @@
   </w:style>
   <w:style w:type="paragraph" w:customStyle="1" w:styleId="Code">
     <w:name w:val="Code"/>
-    <w:basedOn w:val="Normal"/>
+    <w:basedOn w:val="a"/>
     <w:link w:val="CodeChar"/>
     <w:qFormat/>
     <w:rsid w:val="008063E1"/>
@@ -15957,7 +15946,7 @@
   </w:style>
   <w:style w:type="character" w:customStyle="1" w:styleId="CodeChar">
     <w:name w:val="Code Char"/>
-    <w:basedOn w:val="DefaultParagraphFont"/>
+    <w:basedOn w:val="a0"/>
     <w:link w:val="Code"/>
     <w:rsid w:val="008063E1"/>
     <w:rPr>
@@ -15966,9 +15955,9 @@
       <w:noProof/>
     </w:rPr>
   </w:style>
-  <w:style w:type="table" w:styleId="TableGrid">
+  <w:style w:type="table" w:styleId="af">
     <w:name w:val="Table Grid"/>
-    <w:basedOn w:val="TableNormal"/>
+    <w:basedOn w:val="a1"/>
     <w:uiPriority w:val="59"/>
     <w:rsid w:val="00763912"/>
     <w:pPr>
@@ -15987,12 +15976,12 @@
   </w:style>
   <w:style w:type="character" w:customStyle="1" w:styleId="tgc">
     <w:name w:val="_tgc"/>
-    <w:basedOn w:val="DefaultParagraphFont"/>
+    <w:basedOn w:val="a0"/>
     <w:rsid w:val="00D8395C"/>
   </w:style>
   <w:style w:type="paragraph" w:customStyle="1" w:styleId="Index">
     <w:name w:val="Index"/>
-    <w:basedOn w:val="Normal"/>
+    <w:basedOn w:val="a"/>
     <w:qFormat/>
     <w:rsid w:val="005054C7"/>
     <w:pPr>
@@ -16003,17 +15992,17 @@
       <w:rFonts w:cs="FreeSans"/>
     </w:rPr>
   </w:style>
-  <w:style w:type="character" w:customStyle="1" w:styleId="ListParagraphChar">
-    <w:name w:val="List Paragraph Char"/>
-    <w:basedOn w:val="DefaultParagraphFont"/>
-    <w:link w:val="ListParagraph"/>
+  <w:style w:type="character" w:customStyle="1" w:styleId="ad">
+    <w:name w:val="Списък на абзаци Знак"/>
+    <w:basedOn w:val="a0"/>
+    <w:link w:val="ac"/>
     <w:uiPriority w:val="34"/>
     <w:qFormat/>
     <w:rsid w:val="005054C7"/>
   </w:style>
   <w:style w:type="character" w:customStyle="1" w:styleId="InternetLink">
     <w:name w:val="Internet Link"/>
-    <w:basedOn w:val="DefaultParagraphFont"/>
+    <w:basedOn w:val="a0"/>
     <w:uiPriority w:val="99"/>
     <w:unhideWhenUsed/>
     <w:rsid w:val="005054C7"/>
@@ -16022,9 +16011,9 @@
       <w:u w:val="single"/>
     </w:rPr>
   </w:style>
-  <w:style w:type="character" w:styleId="UnresolvedMention">
+  <w:style w:type="character" w:styleId="af0">
     <w:name w:val="Unresolved Mention"/>
-    <w:basedOn w:val="DefaultParagraphFont"/>
+    <w:basedOn w:val="a0"/>
     <w:uiPriority w:val="99"/>
     <w:semiHidden/>
     <w:unhideWhenUsed/>

</xml_diff>